<commit_message>
Mentioned that the solution was tested using data centers in Public Azure.
</commit_message>
<xml_diff>
--- a/User Guide.docx
+++ b/User Guide.docx
@@ -4416,21 +4416,7 @@
                 <w:rStyle w:val="Hyperlink"/>
                 <w:noProof/>
               </w:rPr>
-              <w:t xml:space="preserve">Choose resources </w:t>
-            </w:r>
-            <w:r>
-              <w:rPr>
-                <w:rStyle w:val="Hyperlink"/>
-                <w:noProof/>
-              </w:rPr>
-              <w:t>t</w:t>
-            </w:r>
-            <w:r>
-              <w:rPr>
-                <w:rStyle w:val="Hyperlink"/>
-                <w:noProof/>
-              </w:rPr>
-              <w:t>o migrate</w:t>
+              <w:t>Choose resources to migrate</w:t>
             </w:r>
             <w:r>
               <w:rPr>
@@ -11190,8 +11176,19 @@
     </w:p>
     <w:p>
       <w:r>
-        <w:t>In test and production scenarios, the Data Center Migration Solution worked successfully. Among the scenarios tested:</w:t>
-      </w:r>
+        <w:t>In test and production scenarios</w:t>
+      </w:r>
+      <w:r>
+        <w:t xml:space="preserve"> </w:t>
+      </w:r>
+      <w:r>
+        <w:t>using data centers in Public Azure</w:t>
+      </w:r>
+      <w:r>
+        <w:t>, the Data Center Migration Solution worked successfully. Among the scenarios tested:</w:t>
+      </w:r>
+      <w:bookmarkStart w:id="17" w:name="_GoBack"/>
+      <w:bookmarkEnd w:id="17"/>
     </w:p>
     <w:p>
       <w:pPr>
@@ -11479,7 +11476,7 @@
       <w:pPr>
         <w:pStyle w:val="Heading1numbered"/>
       </w:pPr>
-      <w:bookmarkStart w:id="17" w:name="_Toc409714755"/>
+      <w:bookmarkStart w:id="18" w:name="_Toc409714755"/>
       <w:r>
         <w:lastRenderedPageBreak/>
         <w:t xml:space="preserve">Easing the challenge of migration: </w:t>
@@ -11490,7 +11487,7 @@
       <w:r>
         <w:t>he Data Center Migration Solution</w:t>
       </w:r>
-      <w:bookmarkEnd w:id="17"/>
+      <w:bookmarkEnd w:id="18"/>
     </w:p>
     <w:p>
       <w:r>
@@ -11545,21 +11542,21 @@
       <w:pPr>
         <w:pStyle w:val="Heading2numbered"/>
       </w:pPr>
-      <w:bookmarkStart w:id="18" w:name="_Toc401167318"/>
-      <w:bookmarkStart w:id="19" w:name="_Toc402970688"/>
-      <w:bookmarkStart w:id="20" w:name="_Toc409714756"/>
+      <w:bookmarkStart w:id="19" w:name="_Toc401167318"/>
+      <w:bookmarkStart w:id="20" w:name="_Toc402970688"/>
+      <w:bookmarkStart w:id="21" w:name="_Toc409714756"/>
       <w:r>
         <w:t>Atomicity</w:t>
       </w:r>
-      <w:bookmarkEnd w:id="18"/>
       <w:bookmarkEnd w:id="19"/>
+      <w:bookmarkEnd w:id="20"/>
       <w:r>
         <w:rPr>
           <w:color w:val="FFFFFF" w:themeColor="background1"/>
         </w:rPr>
         <w:t>…</w:t>
       </w:r>
-      <w:bookmarkEnd w:id="20"/>
+      <w:bookmarkEnd w:id="21"/>
     </w:p>
     <w:p>
       <w:r>
@@ -12216,13 +12213,13 @@
       <w:pPr>
         <w:pStyle w:val="Heading2numbered"/>
       </w:pPr>
-      <w:bookmarkStart w:id="21" w:name="_Toc401167319"/>
-      <w:bookmarkStart w:id="22" w:name="_Toc409714757"/>
+      <w:bookmarkStart w:id="22" w:name="_Toc401167319"/>
+      <w:bookmarkStart w:id="23" w:name="_Toc409714757"/>
       <w:r>
         <w:t>Resumption</w:t>
       </w:r>
-      <w:bookmarkEnd w:id="21"/>
       <w:bookmarkEnd w:id="22"/>
+      <w:bookmarkEnd w:id="23"/>
     </w:p>
     <w:p>
       <w:r>
@@ -12624,16 +12621,16 @@
       <w:pPr>
         <w:pStyle w:val="Heading2numbered"/>
       </w:pPr>
-      <w:bookmarkStart w:id="23" w:name="_Toc401167320"/>
-      <w:bookmarkStart w:id="24" w:name="_Toc409714758"/>
+      <w:bookmarkStart w:id="24" w:name="_Toc401167320"/>
+      <w:bookmarkStart w:id="25" w:name="_Toc409714758"/>
       <w:r>
         <w:t>Compatibility</w:t>
       </w:r>
-      <w:bookmarkEnd w:id="23"/>
       <w:bookmarkEnd w:id="24"/>
+      <w:bookmarkEnd w:id="25"/>
     </w:p>
     <w:p>
-      <w:bookmarkStart w:id="25" w:name="_Toc401167321"/>
+      <w:bookmarkStart w:id="26" w:name="_Toc401167321"/>
       <w:r>
         <w:t xml:space="preserve">Compatibility issues can halt a migration. The Data Center Migration </w:t>
       </w:r>
@@ -12931,15 +12928,15 @@
       <w:pPr>
         <w:pStyle w:val="Heading2numbered"/>
       </w:pPr>
-      <w:bookmarkStart w:id="26" w:name="_Toc409714759"/>
+      <w:bookmarkStart w:id="27" w:name="_Toc409714759"/>
       <w:r>
         <w:t>Consistency</w:t>
       </w:r>
-      <w:bookmarkEnd w:id="25"/>
       <w:bookmarkEnd w:id="26"/>
+      <w:bookmarkEnd w:id="27"/>
     </w:p>
     <w:p>
-      <w:bookmarkStart w:id="27" w:name="_Toc401167322"/>
+      <w:bookmarkStart w:id="28" w:name="_Toc401167322"/>
       <w:r>
         <w:t>When a migration is in progress, you need to weigh risk against availability. Should resources remain available (</w:t>
       </w:r>
@@ -13190,12 +13187,12 @@
       <w:pPr>
         <w:pStyle w:val="Heading2numbered"/>
       </w:pPr>
-      <w:bookmarkStart w:id="28" w:name="_Toc409714760"/>
+      <w:bookmarkStart w:id="29" w:name="_Toc409714760"/>
       <w:r>
         <w:t>Performance</w:t>
       </w:r>
-      <w:bookmarkEnd w:id="27"/>
       <w:bookmarkEnd w:id="28"/>
+      <w:bookmarkEnd w:id="29"/>
     </w:p>
     <w:p>
       <w:r>
@@ -13521,7 +13518,7 @@
           <w:lang w:val="en-US"/>
         </w:rPr>
       </w:pPr>
-      <w:bookmarkStart w:id="29" w:name="_Toc406762869"/>
+      <w:bookmarkStart w:id="30" w:name="_Toc406762869"/>
       <w:r>
         <w:t xml:space="preserve">Table </w:t>
       </w:r>
@@ -13570,7 +13567,7 @@
         </w:rPr>
         <w:t>availability environment</w:t>
       </w:r>
-      <w:bookmarkEnd w:id="29"/>
+      <w:bookmarkEnd w:id="30"/>
     </w:p>
     <w:tbl>
       <w:tblPr>
@@ -14368,7 +14365,7 @@
         <w:keepLines/>
         <w:spacing w:before="240" w:after="40"/>
       </w:pPr>
-      <w:bookmarkStart w:id="30" w:name="_Toc406762870"/>
+      <w:bookmarkStart w:id="31" w:name="_Toc406762870"/>
       <w:r>
         <w:lastRenderedPageBreak/>
         <w:t xml:space="preserve">Table </w:t>
@@ -14406,7 +14403,7 @@
         </w:rPr>
         <w:t>Number of faults and retries</w:t>
       </w:r>
-      <w:bookmarkEnd w:id="30"/>
+      <w:bookmarkEnd w:id="31"/>
     </w:p>
     <w:tbl>
       <w:tblPr>
@@ -15418,7 +15415,7 @@
           <w:highlight w:val="lightGray"/>
         </w:rPr>
       </w:pPr>
-      <w:bookmarkStart w:id="31" w:name="_Toc401167323"/>
+      <w:bookmarkStart w:id="32" w:name="_Toc401167323"/>
     </w:p>
     <w:p>
       <w:pPr>
@@ -15444,13 +15441,13 @@
       <w:pPr>
         <w:pStyle w:val="Heading2numbered"/>
       </w:pPr>
-      <w:bookmarkStart w:id="32" w:name="_Toc409714761"/>
+      <w:bookmarkStart w:id="33" w:name="_Toc409714761"/>
       <w:r>
         <w:lastRenderedPageBreak/>
         <w:t>Extensibility</w:t>
       </w:r>
-      <w:bookmarkEnd w:id="31"/>
       <w:bookmarkEnd w:id="32"/>
+      <w:bookmarkEnd w:id="33"/>
     </w:p>
     <w:p>
       <w:r>
@@ -15681,24 +15678,24 @@
       <w:pPr>
         <w:pStyle w:val="Heading1numbered"/>
       </w:pPr>
-      <w:bookmarkStart w:id="33" w:name="_Toc409714762"/>
+      <w:bookmarkStart w:id="34" w:name="_Toc409714762"/>
       <w:r>
         <w:lastRenderedPageBreak/>
         <w:t>Getting started</w:t>
       </w:r>
-      <w:bookmarkEnd w:id="33"/>
+      <w:bookmarkEnd w:id="34"/>
     </w:p>
     <w:p>
       <w:pPr>
         <w:pStyle w:val="Heading2numbered"/>
       </w:pPr>
-      <w:bookmarkStart w:id="34" w:name="_Download_PublishSettings_File_1"/>
-      <w:bookmarkStart w:id="35" w:name="_Toc409714763"/>
-      <w:bookmarkEnd w:id="34"/>
+      <w:bookmarkStart w:id="35" w:name="_Download_PublishSettings_File_1"/>
+      <w:bookmarkStart w:id="36" w:name="_Toc409714763"/>
+      <w:bookmarkEnd w:id="35"/>
       <w:r>
         <w:t>System requirements</w:t>
       </w:r>
-      <w:bookmarkEnd w:id="35"/>
+      <w:bookmarkEnd w:id="36"/>
     </w:p>
     <w:p>
       <w:r>
@@ -15823,7 +15820,7 @@
       <w:pPr>
         <w:pStyle w:val="Heading2numbered"/>
       </w:pPr>
-      <w:bookmarkStart w:id="36" w:name="_Toc409714764"/>
+      <w:bookmarkStart w:id="37" w:name="_Toc409714764"/>
       <w:r>
         <w:t xml:space="preserve">Download </w:t>
       </w:r>
@@ -15849,7 +15846,7 @@
         <w:t>ile</w:t>
       </w:r>
       <w:bookmarkEnd w:id="1"/>
-      <w:bookmarkEnd w:id="36"/>
+      <w:bookmarkEnd w:id="37"/>
     </w:p>
     <w:p>
       <w:pPr>
@@ -16003,7 +16000,7 @@
         </w:rPr>
         <w:t xml:space="preserve"> s</w:t>
       </w:r>
-      <w:bookmarkStart w:id="37" w:name="_Toc392153509"/>
+      <w:bookmarkStart w:id="38" w:name="_Toc392153509"/>
       <w:r>
         <w:rPr>
           <w:rFonts w:asciiTheme="minorHAnsi" w:hAnsiTheme="minorHAnsi"/>
@@ -16040,12 +16037,12 @@
           <w:rFonts w:asciiTheme="minorHAnsi" w:hAnsiTheme="minorHAnsi"/>
         </w:rPr>
       </w:pPr>
-      <w:bookmarkStart w:id="38" w:name="_Toc409714765"/>
+      <w:bookmarkStart w:id="39" w:name="_Toc409714765"/>
       <w:r>
         <w:t>Using Azure Portal</w:t>
       </w:r>
-      <w:bookmarkEnd w:id="37"/>
       <w:bookmarkEnd w:id="38"/>
+      <w:bookmarkEnd w:id="39"/>
     </w:p>
     <w:p>
       <w:pPr>
@@ -16457,8 +16454,8 @@
           <w:rFonts w:asciiTheme="minorHAnsi" w:hAnsiTheme="minorHAnsi"/>
         </w:rPr>
       </w:pPr>
-      <w:bookmarkStart w:id="39" w:name="_Toc392153510"/>
-      <w:bookmarkStart w:id="40" w:name="_Toc409714766"/>
+      <w:bookmarkStart w:id="40" w:name="_Toc392153510"/>
+      <w:bookmarkStart w:id="41" w:name="_Toc409714766"/>
       <w:r>
         <w:t xml:space="preserve">Using </w:t>
       </w:r>
@@ -16474,8 +16471,8 @@
       <w:r>
         <w:t>hell</w:t>
       </w:r>
-      <w:bookmarkEnd w:id="39"/>
       <w:bookmarkEnd w:id="40"/>
+      <w:bookmarkEnd w:id="41"/>
     </w:p>
     <w:p>
       <w:r>
@@ -17033,7 +17030,7 @@
       <w:pPr>
         <w:pStyle w:val="Heading2numbered"/>
       </w:pPr>
-      <w:bookmarkStart w:id="41" w:name="_Toc409714767"/>
+      <w:bookmarkStart w:id="42" w:name="_Toc409714767"/>
       <w:r>
         <w:lastRenderedPageBreak/>
         <w:t>Set</w:t>
@@ -17059,7 +17056,7 @@
       <w:r>
         <w:t>ertificate</w:t>
       </w:r>
-      <w:bookmarkEnd w:id="41"/>
+      <w:bookmarkEnd w:id="42"/>
     </w:p>
     <w:p>
       <w:r>
@@ -17210,11 +17207,11 @@
       <w:pPr>
         <w:pStyle w:val="Heading2numbered"/>
       </w:pPr>
-      <w:bookmarkStart w:id="42" w:name="_Toc392005743"/>
-      <w:bookmarkStart w:id="43" w:name="_Toc392153512"/>
-      <w:bookmarkStart w:id="44" w:name="_Toc392172227"/>
-      <w:bookmarkStart w:id="45" w:name="ConfigurationParameterDetails"/>
+      <w:bookmarkStart w:id="43" w:name="_Toc392005743"/>
+      <w:bookmarkStart w:id="44" w:name="_Toc392153512"/>
+      <w:bookmarkStart w:id="45" w:name="_Toc392172227"/>
       <w:bookmarkStart w:id="46" w:name="_Toc409714768"/>
+      <w:bookmarkStart w:id="47" w:name="ConfigurationParameterDetails"/>
       <w:r>
         <w:t>Configuration</w:t>
       </w:r>
@@ -17227,12 +17224,12 @@
       <w:r>
         <w:t>arameters</w:t>
       </w:r>
-      <w:bookmarkEnd w:id="42"/>
       <w:bookmarkEnd w:id="43"/>
       <w:bookmarkEnd w:id="44"/>
+      <w:bookmarkEnd w:id="45"/>
       <w:bookmarkEnd w:id="46"/>
     </w:p>
-    <w:bookmarkEnd w:id="45"/>
+    <w:bookmarkEnd w:id="47"/>
     <w:p>
       <w:pPr>
         <w:rPr>
@@ -17341,16 +17338,16 @@
           <w:rFonts w:asciiTheme="minorHAnsi" w:hAnsiTheme="minorHAnsi"/>
         </w:rPr>
       </w:pPr>
-      <w:bookmarkStart w:id="47" w:name="_Export_Resources"/>
-      <w:bookmarkStart w:id="48" w:name="_Toc409714769"/>
-      <w:bookmarkEnd w:id="47"/>
+      <w:bookmarkStart w:id="48" w:name="_Export_Resources"/>
+      <w:bookmarkStart w:id="49" w:name="_Toc409714769"/>
+      <w:bookmarkEnd w:id="48"/>
       <w:r>
         <w:rPr>
           <w:rFonts w:asciiTheme="minorHAnsi" w:hAnsiTheme="minorHAnsi"/>
         </w:rPr>
         <w:t>Export operation</w:t>
       </w:r>
-      <w:bookmarkEnd w:id="48"/>
+      <w:bookmarkEnd w:id="49"/>
     </w:p>
     <w:p>
       <w:pPr>
@@ -17511,7 +17508,7 @@
           <w:lang w:val="en-US"/>
         </w:rPr>
       </w:pPr>
-      <w:bookmarkStart w:id="49" w:name="_Toc406762871"/>
+      <w:bookmarkStart w:id="50" w:name="_Toc406762871"/>
       <w:r>
         <w:t xml:space="preserve">Table </w:t>
       </w:r>
@@ -17566,7 +17563,7 @@
         </w:rPr>
         <w:t>ing information about resources</w:t>
       </w:r>
-      <w:bookmarkEnd w:id="49"/>
+      <w:bookmarkEnd w:id="50"/>
     </w:p>
     <w:tbl>
       <w:tblPr>
@@ -17720,14 +17717,14 @@
                 <w:b/>
               </w:rPr>
             </w:pPr>
-            <w:bookmarkStart w:id="50" w:name="SourcePublishSettingsFilePath"/>
+            <w:bookmarkStart w:id="51" w:name="SourcePublishSettingsFilePath"/>
             <w:r>
               <w:rPr>
                 <w:b/>
               </w:rPr>
               <w:t>SourcePublishSettingsFilePath</w:t>
             </w:r>
-            <w:bookmarkEnd w:id="50"/>
+            <w:bookmarkEnd w:id="51"/>
           </w:p>
         </w:tc>
         <w:tc>
@@ -18049,14 +18046,14 @@
                 <w:b/>
               </w:rPr>
             </w:pPr>
-            <w:bookmarkStart w:id="51" w:name="ExportMetadataFolderPath"/>
+            <w:bookmarkStart w:id="52" w:name="ExportMetadataFolderPath"/>
             <w:r>
               <w:rPr>
                 <w:b/>
               </w:rPr>
               <w:t>ExportMetadataFolderPath</w:t>
             </w:r>
-            <w:bookmarkEnd w:id="51"/>
+            <w:bookmarkEnd w:id="52"/>
           </w:p>
         </w:tc>
         <w:tc>
@@ -18410,16 +18407,16 @@
                 <w:b/>
               </w:rPr>
             </w:pPr>
-            <w:bookmarkStart w:id="52" w:name="ResumeImportOperation"/>
-            <w:bookmarkStart w:id="53" w:name="GenerateMapperXml"/>
+            <w:bookmarkStart w:id="53" w:name="ResumeImportOperation"/>
+            <w:bookmarkStart w:id="54" w:name="GenerateMapperXml"/>
             <w:r>
               <w:rPr>
                 <w:b/>
               </w:rPr>
               <w:t>GenerateMapperXml</w:t>
             </w:r>
-            <w:bookmarkEnd w:id="52"/>
             <w:bookmarkEnd w:id="53"/>
+            <w:bookmarkEnd w:id="54"/>
           </w:p>
         </w:tc>
         <w:tc>
@@ -19001,11 +18998,11 @@
           <w:rFonts w:asciiTheme="minorHAnsi" w:hAnsiTheme="minorHAnsi"/>
         </w:rPr>
       </w:pPr>
-      <w:bookmarkStart w:id="54" w:name="_Import_Resources"/>
-      <w:bookmarkStart w:id="55" w:name="_Toc392153514"/>
-      <w:bookmarkStart w:id="56" w:name="_Toc392172229"/>
-      <w:bookmarkStart w:id="57" w:name="_Toc409714770"/>
-      <w:bookmarkEnd w:id="54"/>
+      <w:bookmarkStart w:id="55" w:name="_Import_Resources"/>
+      <w:bookmarkStart w:id="56" w:name="_Toc392153514"/>
+      <w:bookmarkStart w:id="57" w:name="_Toc392172229"/>
+      <w:bookmarkStart w:id="58" w:name="_Toc409714770"/>
+      <w:bookmarkEnd w:id="55"/>
       <w:r>
         <w:rPr>
           <w:rFonts w:asciiTheme="minorHAnsi" w:hAnsiTheme="minorHAnsi"/>
@@ -19013,15 +19010,15 @@
         <w:lastRenderedPageBreak/>
         <w:t xml:space="preserve">Import </w:t>
       </w:r>
-      <w:bookmarkEnd w:id="55"/>
       <w:bookmarkEnd w:id="56"/>
+      <w:bookmarkEnd w:id="57"/>
       <w:r>
         <w:rPr>
           <w:rFonts w:asciiTheme="minorHAnsi" w:hAnsiTheme="minorHAnsi"/>
         </w:rPr>
         <w:t>operation</w:t>
       </w:r>
-      <w:bookmarkEnd w:id="57"/>
+      <w:bookmarkEnd w:id="58"/>
     </w:p>
     <w:p>
       <w:pPr>
@@ -19064,7 +19061,7 @@
           <w:lang w:val="en-US"/>
         </w:rPr>
       </w:pPr>
-      <w:bookmarkStart w:id="58" w:name="_Toc406762872"/>
+      <w:bookmarkStart w:id="59" w:name="_Toc406762872"/>
       <w:r>
         <w:t xml:space="preserve">Table </w:t>
       </w:r>
@@ -19120,7 +19117,7 @@
         </w:rPr>
         <w:t>about resources</w:t>
       </w:r>
-      <w:bookmarkEnd w:id="58"/>
+      <w:bookmarkEnd w:id="59"/>
     </w:p>
     <w:tbl>
       <w:tblPr>
@@ -19571,14 +19568,14 @@
                 <w:b/>
               </w:rPr>
             </w:pPr>
-            <w:bookmarkStart w:id="59" w:name="DestinationDCName"/>
+            <w:bookmarkStart w:id="60" w:name="DestinationDCName"/>
             <w:r>
               <w:rPr>
                 <w:b/>
               </w:rPr>
               <w:t>DestinationDCName</w:t>
             </w:r>
-            <w:bookmarkEnd w:id="59"/>
+            <w:bookmarkEnd w:id="60"/>
           </w:p>
         </w:tc>
         <w:tc>
@@ -19622,14 +19619,14 @@
                 <w:b/>
               </w:rPr>
             </w:pPr>
-            <w:bookmarkStart w:id="60" w:name="ImportMetadataFilePath"/>
+            <w:bookmarkStart w:id="61" w:name="ImportMetadataFilePath"/>
             <w:r>
               <w:rPr>
                 <w:b/>
               </w:rPr>
               <w:t>ImportMetadataFilePath</w:t>
             </w:r>
-            <w:bookmarkEnd w:id="60"/>
+            <w:bookmarkEnd w:id="61"/>
           </w:p>
         </w:tc>
         <w:tc>
@@ -19693,7 +19690,7 @@
                 <w:b/>
               </w:rPr>
             </w:pPr>
-            <w:bookmarkStart w:id="61" w:name="MapperXmlFilePathImport"/>
+            <w:bookmarkStart w:id="62" w:name="MapperXmlFilePathImport"/>
             <w:r>
               <w:rPr>
                 <w:b/>
@@ -19712,7 +19709,7 @@
               </w:rPr>
               <w:t>FilePath</w:t>
             </w:r>
-            <w:bookmarkEnd w:id="61"/>
+            <w:bookmarkEnd w:id="62"/>
           </w:p>
         </w:tc>
         <w:tc>
@@ -20061,7 +20058,7 @@
                 <w:b/>
               </w:rPr>
             </w:pPr>
-            <w:bookmarkStart w:id="62" w:name="DestinationPrefixName"/>
+            <w:bookmarkStart w:id="63" w:name="DestinationPrefixName"/>
             <w:r>
               <w:rPr>
                 <w:b/>
@@ -20069,7 +20066,7 @@
               <w:lastRenderedPageBreak/>
               <w:t>DestinationPrefixName</w:t>
             </w:r>
-            <w:bookmarkEnd w:id="62"/>
+            <w:bookmarkEnd w:id="63"/>
           </w:p>
         </w:tc>
         <w:tc>
@@ -20301,14 +20298,14 @@
                 <w:b/>
               </w:rPr>
             </w:pPr>
-            <w:bookmarkStart w:id="63" w:name="ResumeImport"/>
+            <w:bookmarkStart w:id="64" w:name="ResumeImport"/>
             <w:r>
               <w:rPr>
                 <w:b/>
               </w:rPr>
               <w:t>ResumeImport</w:t>
             </w:r>
-            <w:bookmarkEnd w:id="63"/>
+            <w:bookmarkEnd w:id="64"/>
           </w:p>
         </w:tc>
         <w:tc>
@@ -20688,14 +20685,14 @@
                 <w:b/>
               </w:rPr>
             </w:pPr>
-            <w:bookmarkStart w:id="64" w:name="RollBackOnFailure"/>
+            <w:bookmarkStart w:id="65" w:name="RollBackOnFailure"/>
             <w:r>
               <w:rPr>
                 <w:b/>
               </w:rPr>
               <w:t>RollBackOnFailure</w:t>
             </w:r>
-            <w:bookmarkEnd w:id="64"/>
+            <w:bookmarkEnd w:id="65"/>
           </w:p>
         </w:tc>
         <w:tc>
@@ -21186,10 +21183,10 @@
           <w:szCs w:val="24"/>
         </w:rPr>
       </w:pPr>
-      <w:bookmarkStart w:id="65" w:name="_Migrate_Resources_"/>
-      <w:bookmarkStart w:id="66" w:name="_Toc392153515"/>
-      <w:bookmarkStart w:id="67" w:name="_Toc392172230"/>
-      <w:bookmarkEnd w:id="65"/>
+      <w:bookmarkStart w:id="66" w:name="_Migrate_Resources_"/>
+      <w:bookmarkStart w:id="67" w:name="_Toc392153515"/>
+      <w:bookmarkStart w:id="68" w:name="_Toc392172230"/>
+      <w:bookmarkEnd w:id="66"/>
       <w:r>
         <w:rPr>
           <w:rFonts w:asciiTheme="minorHAnsi" w:hAnsiTheme="minorHAnsi"/>
@@ -21208,7 +21205,7 @@
           <w:rFonts w:asciiTheme="minorHAnsi" w:hAnsiTheme="minorHAnsi"/>
         </w:rPr>
       </w:pPr>
-      <w:bookmarkStart w:id="68" w:name="_Toc409714771"/>
+      <w:bookmarkStart w:id="69" w:name="_Toc409714771"/>
       <w:r>
         <w:rPr>
           <w:rFonts w:asciiTheme="minorHAnsi" w:hAnsiTheme="minorHAnsi"/>
@@ -21216,15 +21213,15 @@
         <w:lastRenderedPageBreak/>
         <w:t xml:space="preserve">Migrate </w:t>
       </w:r>
-      <w:bookmarkEnd w:id="66"/>
       <w:bookmarkEnd w:id="67"/>
+      <w:bookmarkEnd w:id="68"/>
       <w:r>
         <w:rPr>
           <w:rFonts w:asciiTheme="minorHAnsi" w:hAnsiTheme="minorHAnsi"/>
         </w:rPr>
         <w:t>operation</w:t>
       </w:r>
-      <w:bookmarkEnd w:id="68"/>
+      <w:bookmarkEnd w:id="69"/>
     </w:p>
     <w:p>
       <w:pPr>
@@ -21290,7 +21287,7 @@
           <w:lang w:val="en-US"/>
         </w:rPr>
       </w:pPr>
-      <w:bookmarkStart w:id="69" w:name="_Toc406762873"/>
+      <w:bookmarkStart w:id="70" w:name="_Toc406762873"/>
       <w:r>
         <w:t xml:space="preserve">Table </w:t>
       </w:r>
@@ -21333,7 +21330,7 @@
         </w:rPr>
         <w:t>Settings for migration</w:t>
       </w:r>
-      <w:bookmarkEnd w:id="69"/>
+      <w:bookmarkEnd w:id="70"/>
     </w:p>
     <w:tbl>
       <w:tblPr>
@@ -23004,22 +23001,22 @@
       <w:pPr>
         <w:pStyle w:val="Heading1numbered"/>
       </w:pPr>
-      <w:bookmarkStart w:id="70" w:name="_Toc392153516"/>
-      <w:bookmarkStart w:id="71" w:name="_Toc392172231"/>
-      <w:bookmarkStart w:id="72" w:name="ExecutingTheTool"/>
+      <w:bookmarkStart w:id="71" w:name="_Toc392153516"/>
+      <w:bookmarkStart w:id="72" w:name="_Toc392172231"/>
       <w:bookmarkStart w:id="73" w:name="_Toc409714772"/>
+      <w:bookmarkStart w:id="74" w:name="ExecutingTheTool"/>
       <w:r>
         <w:lastRenderedPageBreak/>
         <w:t xml:space="preserve">Running the Azure Data Center Migration </w:t>
       </w:r>
-      <w:bookmarkEnd w:id="70"/>
       <w:bookmarkEnd w:id="71"/>
+      <w:bookmarkEnd w:id="72"/>
       <w:r>
         <w:t>Solution</w:t>
       </w:r>
       <w:bookmarkEnd w:id="73"/>
     </w:p>
-    <w:bookmarkEnd w:id="72"/>
+    <w:bookmarkEnd w:id="74"/>
     <w:p>
       <w:r>
         <w:t>The Data Center Migration Solution is configurable via input parameters in command line and configuration files.</w:t>
@@ -23070,12 +23067,12 @@
       <w:pPr>
         <w:pStyle w:val="Heading2numbered"/>
       </w:pPr>
-      <w:bookmarkStart w:id="74" w:name="_2.2.1_Update_the"/>
-      <w:bookmarkStart w:id="75" w:name="_Toc392005742"/>
-      <w:bookmarkStart w:id="76" w:name="_Toc392153517"/>
-      <w:bookmarkStart w:id="77" w:name="_Toc392172232"/>
-      <w:bookmarkStart w:id="78" w:name="_Toc409714773"/>
-      <w:bookmarkEnd w:id="74"/>
+      <w:bookmarkStart w:id="75" w:name="_2.2.1_Update_the"/>
+      <w:bookmarkStart w:id="76" w:name="_Toc409714773"/>
+      <w:bookmarkStart w:id="77" w:name="_Toc392005742"/>
+      <w:bookmarkStart w:id="78" w:name="_Toc392153517"/>
+      <w:bookmarkStart w:id="79" w:name="_Toc392172232"/>
+      <w:bookmarkEnd w:id="75"/>
       <w:r>
         <w:t xml:space="preserve">Input </w:t>
       </w:r>
@@ -23085,7 +23082,7 @@
       <w:r>
         <w:t>arameters</w:t>
       </w:r>
-      <w:bookmarkEnd w:id="78"/>
+      <w:bookmarkEnd w:id="76"/>
     </w:p>
     <w:p>
       <w:pPr>
@@ -23098,7 +23095,7 @@
           <w:rFonts w:asciiTheme="minorHAnsi" w:hAnsiTheme="minorHAnsi"/>
         </w:rPr>
       </w:pPr>
-      <w:bookmarkStart w:id="79" w:name="_Toc409714774"/>
+      <w:bookmarkStart w:id="80" w:name="_Toc409714774"/>
       <w:r>
         <w:rPr>
           <w:rFonts w:asciiTheme="minorHAnsi" w:hAnsiTheme="minorHAnsi"/>
@@ -23117,7 +23114,7 @@
         </w:rPr>
         <w:t>pplication</w:t>
       </w:r>
-      <w:bookmarkEnd w:id="79"/>
+      <w:bookmarkEnd w:id="80"/>
     </w:p>
     <w:p>
       <w:pPr>
@@ -23129,9 +23126,9 @@
       <w:r>
         <w:t xml:space="preserve"> the configuration file</w:t>
       </w:r>
-      <w:bookmarkEnd w:id="75"/>
-      <w:bookmarkEnd w:id="76"/>
       <w:bookmarkEnd w:id="77"/>
+      <w:bookmarkEnd w:id="78"/>
+      <w:bookmarkEnd w:id="79"/>
     </w:p>
     <w:p>
       <w:r>
@@ -28066,7 +28063,7 @@
           <w:rFonts w:asciiTheme="minorHAnsi" w:hAnsiTheme="minorHAnsi"/>
         </w:rPr>
       </w:pPr>
-      <w:bookmarkStart w:id="80" w:name="_Toc392005744"/>
+      <w:bookmarkStart w:id="81" w:name="_Toc392005744"/>
     </w:p>
     <w:p>
       <w:pPr>
@@ -28157,10 +28154,10 @@
       <w:pPr>
         <w:pStyle w:val="Heading4numbered"/>
       </w:pPr>
-      <w:bookmarkStart w:id="81" w:name="_2.2.2_Command_line"/>
-      <w:bookmarkStart w:id="82" w:name="_Toc392153518"/>
-      <w:bookmarkStart w:id="83" w:name="_Toc392172233"/>
-      <w:bookmarkEnd w:id="81"/>
+      <w:bookmarkStart w:id="82" w:name="_2.2.2_Command_line"/>
+      <w:bookmarkStart w:id="83" w:name="_Toc392153518"/>
+      <w:bookmarkStart w:id="84" w:name="_Toc392172233"/>
+      <w:bookmarkEnd w:id="82"/>
       <w:r>
         <w:t>Using command</w:t>
       </w:r>
@@ -28170,8 +28167,8 @@
       <w:r>
         <w:t>line parameters</w:t>
       </w:r>
-      <w:bookmarkEnd w:id="82"/>
       <w:bookmarkEnd w:id="83"/>
+      <w:bookmarkEnd w:id="84"/>
     </w:p>
     <w:p>
       <w:r>
@@ -28852,7 +28849,7 @@
           <w:rFonts w:asciiTheme="minorHAnsi" w:hAnsiTheme="minorHAnsi"/>
         </w:rPr>
       </w:pPr>
-      <w:bookmarkStart w:id="84" w:name="_Toc409714775"/>
+      <w:bookmarkStart w:id="85" w:name="_Toc409714775"/>
       <w:r>
         <w:rPr>
           <w:rStyle w:val="Heading3Char"/>
@@ -28867,7 +28864,7 @@
         </w:rPr>
         <w:t>mdlets</w:t>
       </w:r>
-      <w:bookmarkEnd w:id="84"/>
+      <w:bookmarkEnd w:id="85"/>
     </w:p>
     <w:p>
       <w:pPr>
@@ -29139,16 +29136,16 @@
       <w:pPr>
         <w:pStyle w:val="Heading4numbered"/>
       </w:pPr>
-      <w:bookmarkStart w:id="85" w:name="_Toc395029646"/>
-      <w:bookmarkStart w:id="86" w:name="_Toc395030243"/>
+      <w:bookmarkStart w:id="86" w:name="_Toc395029646"/>
+      <w:bookmarkStart w:id="87" w:name="_Toc395030243"/>
       <w:r>
         <w:t>Run</w:t>
       </w:r>
       <w:r>
         <w:t xml:space="preserve"> </w:t>
       </w:r>
-      <w:bookmarkEnd w:id="85"/>
       <w:bookmarkEnd w:id="86"/>
+      <w:bookmarkEnd w:id="87"/>
       <w:r>
         <w:t>cmdlets</w:t>
       </w:r>
@@ -29257,7 +29254,7 @@
         <w:spacing w:after="0"/>
         <w:ind w:firstLine="360"/>
       </w:pPr>
-      <w:bookmarkStart w:id="87" w:name="_Toc406762874"/>
+      <w:bookmarkStart w:id="88" w:name="_Toc406762874"/>
       <w:r>
         <w:t xml:space="preserve">Table </w:t>
       </w:r>
@@ -29285,7 +29282,7 @@
       <w:r>
         <w:t>. Details of Azure.DataCenterMigration cmdlets</w:t>
       </w:r>
-      <w:bookmarkEnd w:id="87"/>
+      <w:bookmarkEnd w:id="88"/>
     </w:p>
     <w:tbl>
       <w:tblPr>
@@ -30121,19 +30118,19 @@
       <w:pPr>
         <w:pStyle w:val="Heading2numbered"/>
       </w:pPr>
-      <w:bookmarkStart w:id="88" w:name="_Toc392153519"/>
-      <w:bookmarkStart w:id="89" w:name="_Toc392172234"/>
-      <w:bookmarkStart w:id="90" w:name="_Toc409714776"/>
+      <w:bookmarkStart w:id="89" w:name="_Toc392153519"/>
+      <w:bookmarkStart w:id="90" w:name="_Toc392172234"/>
+      <w:bookmarkStart w:id="91" w:name="_Toc409714776"/>
       <w:r>
         <w:t>Logging c</w:t>
       </w:r>
       <w:r>
         <w:t>onfigurations</w:t>
       </w:r>
-      <w:bookmarkEnd w:id="80"/>
-      <w:bookmarkEnd w:id="88"/>
+      <w:bookmarkEnd w:id="81"/>
       <w:bookmarkEnd w:id="89"/>
       <w:bookmarkEnd w:id="90"/>
+      <w:bookmarkEnd w:id="91"/>
       <w:r>
         <w:t xml:space="preserve"> </w:t>
       </w:r>
@@ -30149,7 +30146,7 @@
           <w:rFonts w:asciiTheme="minorHAnsi" w:hAnsiTheme="minorHAnsi"/>
         </w:rPr>
       </w:pPr>
-      <w:bookmarkStart w:id="91" w:name="_Toc409714777"/>
+      <w:bookmarkStart w:id="92" w:name="_Toc409714777"/>
       <w:r>
         <w:rPr>
           <w:rFonts w:asciiTheme="minorHAnsi" w:hAnsiTheme="minorHAnsi"/>
@@ -30168,7 +30165,7 @@
         </w:rPr>
         <w:t>ettings</w:t>
       </w:r>
-      <w:bookmarkEnd w:id="91"/>
+      <w:bookmarkEnd w:id="92"/>
     </w:p>
     <w:p>
       <w:pPr>
@@ -31368,7 +31365,7 @@
               </w:rPr>
               <w:t xml:space="preserve">     </w:t>
             </w:r>
-            <w:bookmarkStart w:id="92" w:name="AdoNetAppender"/>
+            <w:bookmarkStart w:id="93" w:name="AdoNetAppender"/>
             <w:r>
               <w:rPr>
                 <w:rFonts w:ascii="Consolas" w:eastAsiaTheme="minorHAnsi" w:hAnsi="Consolas" w:cs="Consolas"/>
@@ -31470,7 +31467,7 @@
               <w:t>/&gt;</w:t>
             </w:r>
           </w:p>
-          <w:bookmarkEnd w:id="92"/>
+          <w:bookmarkEnd w:id="93"/>
           <w:p>
             <w:pPr>
               <w:autoSpaceDE w:val="0"/>
@@ -31495,7 +31492,7 @@
               </w:rPr>
               <w:t xml:space="preserve">      </w:t>
             </w:r>
-            <w:bookmarkStart w:id="93" w:name="LogFileAppender"/>
+            <w:bookmarkStart w:id="94" w:name="LogFileAppender"/>
             <w:r>
               <w:rPr>
                 <w:rFonts w:ascii="Consolas" w:eastAsiaTheme="minorHAnsi" w:hAnsi="Consolas" w:cs="Consolas"/>
@@ -31586,7 +31583,7 @@
               </w:rPr>
               <w:t>/&gt;</w:t>
             </w:r>
-            <w:bookmarkEnd w:id="93"/>
+            <w:bookmarkEnd w:id="94"/>
           </w:p>
           <w:p>
             <w:pPr>
@@ -32107,7 +32104,7 @@
               </w:rPr>
               <w:t>"</w:t>
             </w:r>
-            <w:bookmarkStart w:id="94" w:name="log4NetConnectionString"/>
+            <w:bookmarkStart w:id="95" w:name="log4NetConnectionString"/>
             <w:r>
               <w:rPr>
                 <w:rFonts w:ascii="Consolas" w:eastAsiaTheme="minorHAnsi" w:hAnsi="Consolas" w:cs="Consolas"/>
@@ -32138,7 +32135,7 @@
               </w:rPr>
               <w:t xml:space="preserve"> </w:t>
             </w:r>
-            <w:bookmarkEnd w:id="94"/>
+            <w:bookmarkEnd w:id="95"/>
             <w:r>
               <w:rPr>
                 <w:rFonts w:ascii="Consolas" w:eastAsiaTheme="minorHAnsi" w:hAnsi="Consolas" w:cs="Consolas"/>
@@ -36340,7 +36337,7 @@
               </w:rPr>
               <w:t>"</w:t>
             </w:r>
-            <w:bookmarkStart w:id="95" w:name="LogFilePath"/>
+            <w:bookmarkStart w:id="96" w:name="LogFilePath"/>
             <w:r>
               <w:rPr>
                 <w:rFonts w:ascii="Consolas" w:eastAsiaTheme="minorHAnsi" w:hAnsi="Consolas" w:cs="Consolas"/>
@@ -36351,7 +36348,7 @@
               </w:rPr>
               <w:t>..\Logs\DCMigrationLog -%date{MM-dd-yyyy-HH-mm}.txt</w:t>
             </w:r>
-            <w:bookmarkEnd w:id="95"/>
+            <w:bookmarkEnd w:id="96"/>
             <w:r>
               <w:rPr>
                 <w:rFonts w:ascii="Consolas" w:eastAsiaTheme="minorHAnsi" w:hAnsi="Consolas" w:cs="Consolas"/>
@@ -37095,9 +37092,9 @@
       <w:pPr>
         <w:pStyle w:val="Caption"/>
       </w:pPr>
-      <w:bookmarkStart w:id="96" w:name="_File_System_Configuration"/>
-      <w:bookmarkStart w:id="97" w:name="_Toc392172238"/>
-      <w:bookmarkEnd w:id="96"/>
+      <w:bookmarkStart w:id="97" w:name="_File_System_Configuration"/>
+      <w:bookmarkStart w:id="98" w:name="_Toc392172238"/>
+      <w:bookmarkEnd w:id="97"/>
     </w:p>
     <w:p>
       <w:pPr>
@@ -37110,7 +37107,7 @@
           <w:rFonts w:asciiTheme="minorHAnsi" w:hAnsiTheme="minorHAnsi"/>
         </w:rPr>
       </w:pPr>
-      <w:bookmarkStart w:id="98" w:name="_Toc409714778"/>
+      <w:bookmarkStart w:id="99" w:name="_Toc409714778"/>
       <w:r>
         <w:rPr>
           <w:rFonts w:asciiTheme="minorHAnsi" w:hAnsiTheme="minorHAnsi"/>
@@ -37141,7 +37138,7 @@
         </w:rPr>
         <w:t>etup</w:t>
       </w:r>
-      <w:bookmarkEnd w:id="98"/>
+      <w:bookmarkEnd w:id="99"/>
     </w:p>
     <w:p>
       <w:r>
@@ -37721,7 +37718,7 @@
       <w:pPr>
         <w:pStyle w:val="Heading1numbered"/>
       </w:pPr>
-      <w:bookmarkStart w:id="99" w:name="_Toc409714779"/>
+      <w:bookmarkStart w:id="100" w:name="_Toc409714779"/>
       <w:r>
         <w:lastRenderedPageBreak/>
         <w:t>Completing a m</w:t>
@@ -37729,14 +37726,14 @@
       <w:r>
         <w:t>igration</w:t>
       </w:r>
-      <w:bookmarkEnd w:id="97"/>
-      <w:bookmarkEnd w:id="99"/>
+      <w:bookmarkEnd w:id="98"/>
+      <w:bookmarkEnd w:id="100"/>
     </w:p>
     <w:p>
       <w:pPr>
         <w:pStyle w:val="Heading2numbered"/>
       </w:pPr>
-      <w:bookmarkStart w:id="100" w:name="_Toc409714780"/>
+      <w:bookmarkStart w:id="101" w:name="_Toc409714780"/>
       <w:r>
         <w:t xml:space="preserve">After </w:t>
       </w:r>
@@ -37746,7 +37743,7 @@
       <w:r>
         <w:t>successful migration</w:t>
       </w:r>
-      <w:bookmarkEnd w:id="100"/>
+      <w:bookmarkEnd w:id="101"/>
     </w:p>
     <w:p>
       <w:r>
@@ -38113,11 +38110,11 @@
       <w:pPr>
         <w:pStyle w:val="Heading2numbered"/>
       </w:pPr>
-      <w:bookmarkStart w:id="101" w:name="_Toc409714781"/>
+      <w:bookmarkStart w:id="102" w:name="_Toc409714781"/>
       <w:r>
         <w:t>If the import fails</w:t>
       </w:r>
-      <w:bookmarkEnd w:id="101"/>
+      <w:bookmarkEnd w:id="102"/>
     </w:p>
     <w:p>
       <w:pPr>
@@ -38339,9 +38336,9 @@
           <w:rFonts w:eastAsiaTheme="majorEastAsia"/>
         </w:rPr>
       </w:pPr>
-      <w:bookmarkStart w:id="102" w:name="_Toc392005746"/>
-      <w:bookmarkStart w:id="103" w:name="_Toc392153521"/>
-      <w:bookmarkStart w:id="104" w:name="_Toc392172237"/>
+      <w:bookmarkStart w:id="103" w:name="_Toc392005746"/>
+      <w:bookmarkStart w:id="104" w:name="_Toc392153521"/>
+      <w:bookmarkStart w:id="105" w:name="_Toc392172237"/>
       <w:r>
         <w:br w:type="page"/>
       </w:r>
@@ -38350,15 +38347,15 @@
       <w:pPr>
         <w:pStyle w:val="Heading1numbered"/>
       </w:pPr>
-      <w:bookmarkStart w:id="105" w:name="_Toc409714782"/>
+      <w:bookmarkStart w:id="106" w:name="_Toc409714782"/>
       <w:r>
         <w:lastRenderedPageBreak/>
         <w:t>Troubleshooting</w:t>
       </w:r>
-      <w:bookmarkEnd w:id="102"/>
       <w:bookmarkEnd w:id="103"/>
       <w:bookmarkEnd w:id="104"/>
       <w:bookmarkEnd w:id="105"/>
+      <w:bookmarkEnd w:id="106"/>
     </w:p>
     <w:p>
       <w:pPr>
@@ -38370,7 +38367,7 @@
           <w:lang w:val="en-US"/>
         </w:rPr>
       </w:pPr>
-      <w:bookmarkStart w:id="106" w:name="_Toc406762875"/>
+      <w:bookmarkStart w:id="107" w:name="_Toc406762875"/>
       <w:r>
         <w:t xml:space="preserve">Table </w:t>
       </w:r>
@@ -38413,7 +38410,7 @@
         </w:rPr>
         <w:t>Troubleshooting exceptions</w:t>
       </w:r>
-      <w:bookmarkEnd w:id="106"/>
+      <w:bookmarkEnd w:id="107"/>
     </w:p>
     <w:tbl>
       <w:tblPr>
@@ -39798,7 +39795,7 @@
       <w:pPr>
         <w:pStyle w:val="Heading1numbered"/>
       </w:pPr>
-      <w:bookmarkStart w:id="107" w:name="_Toc409714783"/>
+      <w:bookmarkStart w:id="108" w:name="_Toc409714783"/>
       <w:r>
         <w:lastRenderedPageBreak/>
         <w:t>Use</w:t>
@@ -39809,7 +39806,7 @@
       <w:r>
         <w:t>ases</w:t>
       </w:r>
-      <w:bookmarkEnd w:id="107"/>
+      <w:bookmarkEnd w:id="108"/>
     </w:p>
     <w:p>
       <w:pPr>
@@ -39819,8 +39816,8 @@
           <w:szCs w:val="22"/>
         </w:rPr>
       </w:pPr>
-      <w:bookmarkStart w:id="108" w:name="ReservedIPConfiguration"/>
       <w:bookmarkStart w:id="109" w:name="_Toc409714784"/>
+      <w:bookmarkStart w:id="110" w:name="ReservedIPConfiguration"/>
       <w:r>
         <w:t>Reserved IP c</w:t>
       </w:r>
@@ -39829,7 +39826,7 @@
       </w:r>
       <w:bookmarkEnd w:id="109"/>
     </w:p>
-    <w:bookmarkEnd w:id="108"/>
+    <w:bookmarkEnd w:id="110"/>
     <w:p>
       <w:r>
         <w:t xml:space="preserve">If </w:t>
@@ -40335,8 +40332,8 @@
           <w:szCs w:val="22"/>
         </w:rPr>
       </w:pPr>
-      <w:bookmarkStart w:id="110" w:name="RegionalVNet"/>
       <w:bookmarkStart w:id="111" w:name="_Toc409714785"/>
+      <w:bookmarkStart w:id="112" w:name="RegionalVNet"/>
       <w:r>
         <w:t>Regional</w:t>
       </w:r>
@@ -40348,7 +40345,7 @@
       </w:r>
       <w:bookmarkEnd w:id="111"/>
     </w:p>
-    <w:bookmarkEnd w:id="110"/>
+    <w:bookmarkEnd w:id="112"/>
     <w:p>
       <w:r>
         <w:rPr>
@@ -40486,12 +40483,12 @@
         <w:keepNext/>
         <w:keepLines/>
       </w:pPr>
-      <w:bookmarkStart w:id="112" w:name="RegionalVNetModify"/>
+      <w:bookmarkStart w:id="113" w:name="RegionalVNetModify"/>
       <w:r>
         <w:lastRenderedPageBreak/>
         <w:t>Modify</w:t>
       </w:r>
-      <w:bookmarkEnd w:id="112"/>
+      <w:bookmarkEnd w:id="113"/>
       <w:r>
         <w:t xml:space="preserve"> the following properties of </w:t>
       </w:r>
@@ -40846,7 +40843,7 @@
           <w:szCs w:val="22"/>
         </w:rPr>
       </w:pPr>
-      <w:bookmarkStart w:id="113" w:name="_Toc409714786"/>
+      <w:bookmarkStart w:id="114" w:name="_Toc409714786"/>
       <w:r>
         <w:t xml:space="preserve">Change </w:t>
       </w:r>
@@ -40856,7 +40853,7 @@
       <w:r>
         <w:t>ize</w:t>
       </w:r>
-      <w:bookmarkEnd w:id="113"/>
+      <w:bookmarkEnd w:id="114"/>
     </w:p>
     <w:p>
       <w:pPr>
@@ -40945,14 +40942,14 @@
           <w:numId w:val="30"/>
         </w:numPr>
       </w:pPr>
-      <w:bookmarkStart w:id="114" w:name="Range1"/>
+      <w:bookmarkStart w:id="115" w:name="Range1"/>
       <w:r>
         <w:rPr>
           <w:lang w:val="en-US"/>
         </w:rPr>
         <w:t>Range 1</w:t>
       </w:r>
-      <w:bookmarkEnd w:id="114"/>
+      <w:bookmarkEnd w:id="115"/>
       <w:r>
         <w:rPr>
           <w:lang w:val="en-US"/>
@@ -40974,14 +40971,14 @@
           <w:numId w:val="30"/>
         </w:numPr>
       </w:pPr>
-      <w:bookmarkStart w:id="115" w:name="Range2"/>
+      <w:bookmarkStart w:id="116" w:name="Range2"/>
       <w:r>
         <w:rPr>
           <w:lang w:val="en-US"/>
         </w:rPr>
         <w:t>Range 2</w:t>
       </w:r>
-      <w:bookmarkEnd w:id="115"/>
+      <w:bookmarkEnd w:id="116"/>
       <w:r>
         <w:rPr>
           <w:lang w:val="en-US"/>
@@ -41006,14 +41003,14 @@
           <w:rFonts w:asciiTheme="minorHAnsi" w:eastAsia="MS Mincho" w:hAnsiTheme="minorHAnsi"/>
         </w:rPr>
       </w:pPr>
-      <w:bookmarkStart w:id="116" w:name="_Toc409714787"/>
+      <w:bookmarkStart w:id="117" w:name="_Toc409714787"/>
       <w:r>
         <w:rPr>
           <w:rFonts w:asciiTheme="minorHAnsi" w:eastAsia="MS Mincho" w:hAnsiTheme="minorHAnsi"/>
         </w:rPr>
         <w:t>Change the size within the same range</w:t>
       </w:r>
-      <w:bookmarkEnd w:id="116"/>
+      <w:bookmarkEnd w:id="117"/>
     </w:p>
     <w:p>
       <w:r>
@@ -41135,7 +41132,7 @@
           <w:rFonts w:asciiTheme="minorHAnsi" w:eastAsia="MS Mincho" w:hAnsiTheme="minorHAnsi"/>
         </w:rPr>
       </w:pPr>
-      <w:bookmarkStart w:id="117" w:name="_Toc409714788"/>
+      <w:bookmarkStart w:id="118" w:name="_Toc409714788"/>
       <w:r>
         <w:rPr>
           <w:rFonts w:asciiTheme="minorHAnsi" w:eastAsia="MS Mincho" w:hAnsiTheme="minorHAnsi"/>
@@ -41194,7 +41191,7 @@
           </w:rPr>
           <w:t>ange 2</w:t>
         </w:r>
-        <w:bookmarkEnd w:id="117"/>
+        <w:bookmarkEnd w:id="118"/>
       </w:hyperlink>
     </w:p>
     <w:p>
@@ -41586,7 +41583,7 @@
           <w:szCs w:val="22"/>
         </w:rPr>
       </w:pPr>
-      <w:bookmarkStart w:id="118" w:name="_Toc409714789"/>
+      <w:bookmarkStart w:id="119" w:name="_Toc409714789"/>
       <w:r>
         <w:t xml:space="preserve">Delete </w:t>
       </w:r>
@@ -41602,11 +41599,11 @@
       <w:r>
         <w:t>anually</w:t>
       </w:r>
-      <w:bookmarkEnd w:id="118"/>
+      <w:bookmarkEnd w:id="119"/>
     </w:p>
     <w:p>
-      <w:bookmarkStart w:id="119" w:name="_Delete_Resources_Manually"/>
-      <w:bookmarkEnd w:id="119"/>
+      <w:bookmarkStart w:id="120" w:name="_Delete_Resources_Manually"/>
+      <w:bookmarkEnd w:id="120"/>
       <w:r>
         <w:t xml:space="preserve">If a failure occurs and the </w:t>
       </w:r>
@@ -42808,18 +42805,16 @@
       <w:pPr>
         <w:pStyle w:val="Heading2numbered"/>
       </w:pPr>
-      <w:bookmarkStart w:id="120" w:name="_Toc409701550"/>
-      <w:bookmarkStart w:id="121" w:name="_Toc401167329"/>
+      <w:bookmarkStart w:id="121" w:name="_Toc409701550"/>
       <w:bookmarkStart w:id="122" w:name="_Toc409714790"/>
-      <w:bookmarkStart w:id="123" w:name="_GoBack"/>
-      <w:bookmarkEnd w:id="123"/>
+      <w:bookmarkStart w:id="123" w:name="_Toc401167329"/>
       <w:r>
         <w:t xml:space="preserve">Choose </w:t>
       </w:r>
       <w:r>
         <w:t>resources</w:t>
       </w:r>
-      <w:bookmarkEnd w:id="120"/>
+      <w:bookmarkEnd w:id="121"/>
       <w:r>
         <w:t xml:space="preserve"> </w:t>
       </w:r>
@@ -43494,7 +43489,7 @@
       <w:r>
         <w:t>Implementation</w:t>
       </w:r>
-      <w:bookmarkEnd w:id="121"/>
+      <w:bookmarkEnd w:id="123"/>
       <w:r>
         <w:t xml:space="preserve"> details</w:t>
       </w:r>
@@ -45778,8 +45773,8 @@
           <w:lang w:val="en-US"/>
         </w:rPr>
       </w:pPr>
-      <w:bookmarkStart w:id="190" w:name="_Toc401167333"/>
-      <w:bookmarkStart w:id="191" w:name="_Toc409714802"/>
+      <w:bookmarkStart w:id="190" w:name="_Toc409714802"/>
+      <w:bookmarkStart w:id="191" w:name="_Toc401167333"/>
       <w:r>
         <w:rPr>
           <w:rFonts w:eastAsiaTheme="majorEastAsia"/>
@@ -45833,7 +45828,7 @@
         </w:rPr>
         <w:t>ML</w:t>
       </w:r>
-      <w:bookmarkEnd w:id="191"/>
+      <w:bookmarkEnd w:id="190"/>
     </w:p>
     <w:p>
       <w:pPr>
@@ -46304,7 +46299,7 @@
         </w:rPr>
       </w:pPr>
       <w:bookmarkStart w:id="193" w:name="_APPENDIX"/>
-      <w:bookmarkEnd w:id="190"/>
+      <w:bookmarkEnd w:id="191"/>
       <w:bookmarkEnd w:id="193"/>
       <w:r>
         <w:br w:type="page"/>
@@ -50653,7 +50648,7 @@
           <w:rPr>
             <w:noProof/>
           </w:rPr>
-          <w:t>41</w:t>
+          <w:t>9</w:t>
         </w:r>
         <w:r>
           <w:rPr>
@@ -50795,7 +50790,7 @@
         </mc:Choice>
         <mc:Fallback>
           <w:pict>
-            <v:shape w14:anchorId="1BA16FCE" id="Freeform 1" o:spid="_x0000_s1026" style="position:absolute;margin-left:497.75pt;margin-top:-214.05pt;width:37.65pt;height:205.1pt;z-index:-251658240;visibility:visible;mso-wrap-style:square;mso-width-percent:0;mso-height-percent:0;mso-wrap-distance-left:9pt;mso-wrap-distance-top:0;mso-wrap-distance-right:9pt;mso-wrap-distance-bottom:0;mso-position-horizontal:absolute;mso-position-horizontal-relative:text;mso-position-vertical:absolute;mso-position-vertical-relative:text;mso-width-percent:0;mso-height-percent:0;mso-width-relative:page;mso-height-relative:page;v-text-anchor:top" coordsize="753,4102" o:gfxdata="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" path="m753,v,,,2051,,4102c207,3449,,2743,,2059,,1375,184,669,753,xe" fillcolor="#f37021" stroked="f">
+            <v:shape w14:anchorId="7A164AD3" id="Freeform 1" o:spid="_x0000_s1026" style="position:absolute;margin-left:497.75pt;margin-top:-214.05pt;width:37.65pt;height:205.1pt;z-index:-251658240;visibility:visible;mso-wrap-style:square;mso-width-percent:0;mso-height-percent:0;mso-wrap-distance-left:9pt;mso-wrap-distance-top:0;mso-wrap-distance-right:9pt;mso-wrap-distance-bottom:0;mso-position-horizontal:absolute;mso-position-horizontal-relative:text;mso-position-vertical:absolute;mso-position-vertical-relative:text;mso-width-percent:0;mso-height-percent:0;mso-width-relative:page;mso-height-relative:page;v-text-anchor:top" coordsize="753,4102" o:gfxdata="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" path="m753,v,,,2051,,4102c207,3449,,2743,,2059,,1375,184,669,753,xe" fillcolor="#f37021" stroked="f">
               <v:path arrowok="t" o:connecttype="custom" o:connectlocs="478155,0;478155,2604770;0,1307465;478155,0" o:connectangles="0,0,0,0"/>
             </v:shape>
           </w:pict>
@@ -61416,7 +61411,7 @@
 </file>
 
 <file path=customXml/itemProps2.xml><?xml version="1.0" encoding="utf-8"?>
-<ds:datastoreItem xmlns:ds="http://schemas.openxmlformats.org/officeDocument/2006/customXml" ds:itemID="{DD5B8122-4474-400E-A070-9898C83C3F13}">
+<ds:datastoreItem xmlns:ds="http://schemas.openxmlformats.org/officeDocument/2006/customXml" ds:itemID="{38DD839B-DC08-45F1-8EC8-B9BF4AF6E220}">
   <ds:schemaRefs>
     <ds:schemaRef ds:uri="http://schemas.openxmlformats.org/officeDocument/2006/bibliography"/>
   </ds:schemaRefs>

</xml_diff>